<commit_message>
Segunda Version Docto T5: Agrego la pantalla del primer commit
</commit_message>
<xml_diff>
--- a/Tarea 5 - Almacenamiento de Datos y su Admon.docx
+++ b/Tarea 5 - Almacenamiento de Datos y su Admon.docx
@@ -8172,6 +8172,84 @@
     </w:p>
     <w:p>
       <w:pPr>
+        <w:shd w:val="clear" w:color="auto" w:fill="FFFFFF"/>
+        <w:wordWrap w:val="0"/>
+        <w:spacing w:after="0" w:line="225" w:lineRule="atLeast"/>
+        <w:ind w:left="284" w:right="360"/>
+        <w:jc w:val="both"/>
+        <w:textAlignment w:val="baseline"/>
+        <w:rPr>
+          <w:rFonts w:ascii="Arial Unicode MS" w:eastAsia="Arial Unicode MS" w:hAnsi="Arial Unicode MS" w:cs="Arial Unicode MS"/>
+        </w:rPr>
+      </w:pPr>
+      <w:r>
+        <w:rPr>
+          <w:rFonts w:ascii="Arial Unicode MS" w:eastAsia="Arial Unicode MS" w:hAnsi="Arial Unicode MS" w:cs="Arial Unicode MS"/>
+          <w:noProof/>
+          <w:lang w:eastAsia="es-MX"/>
+        </w:rPr>
+        <w:drawing>
+          <wp:inline distT="0" distB="0" distL="0" distR="0">
+            <wp:extent cx="4657725" cy="2359822"/>
+            <wp:effectExtent l="19050" t="0" r="9525" b="0"/>
+            <wp:docPr id="6" name="Imagen 1"/>
+            <wp:cNvGraphicFramePr>
+              <a:graphicFrameLocks xmlns:a="http://schemas.openxmlformats.org/drawingml/2006/main" noChangeAspect="1"/>
+            </wp:cNvGraphicFramePr>
+            <a:graphic xmlns:a="http://schemas.openxmlformats.org/drawingml/2006/main">
+              <a:graphicData uri="http://schemas.openxmlformats.org/drawingml/2006/picture">
+                <pic:pic xmlns:pic="http://schemas.openxmlformats.org/drawingml/2006/picture">
+                  <pic:nvPicPr>
+                    <pic:cNvPr id="0" name="Picture 1"/>
+                    <pic:cNvPicPr>
+                      <a:picLocks noChangeAspect="1" noChangeArrowheads="1"/>
+                    </pic:cNvPicPr>
+                  </pic:nvPicPr>
+                  <pic:blipFill>
+                    <a:blip r:embed="rId52"/>
+                    <a:srcRect/>
+                    <a:stretch>
+                      <a:fillRect/>
+                    </a:stretch>
+                  </pic:blipFill>
+                  <pic:spPr bwMode="auto">
+                    <a:xfrm>
+                      <a:off x="0" y="0"/>
+                      <a:ext cx="4666415" cy="2364225"/>
+                    </a:xfrm>
+                    <a:prstGeom prst="rect">
+                      <a:avLst/>
+                    </a:prstGeom>
+                    <a:noFill/>
+                    <a:ln w="9525">
+                      <a:noFill/>
+                      <a:miter lim="800000"/>
+                      <a:headEnd/>
+                      <a:tailEnd/>
+                    </a:ln>
+                  </pic:spPr>
+                </pic:pic>
+              </a:graphicData>
+            </a:graphic>
+          </wp:inline>
+        </w:drawing>
+      </w:r>
+    </w:p>
+    <w:p>
+      <w:pPr>
+        <w:shd w:val="clear" w:color="auto" w:fill="FFFFFF"/>
+        <w:wordWrap w:val="0"/>
+        <w:spacing w:after="0" w:line="225" w:lineRule="atLeast"/>
+        <w:ind w:left="284" w:right="360"/>
+        <w:jc w:val="both"/>
+        <w:textAlignment w:val="baseline"/>
+        <w:rPr>
+          <w:rFonts w:ascii="Arial Unicode MS" w:eastAsia="Arial Unicode MS" w:hAnsi="Arial Unicode MS" w:cs="Arial Unicode MS"/>
+        </w:rPr>
+      </w:pPr>
+    </w:p>
+    <w:p>
+      <w:pPr>
         <w:numPr>
           <w:ilvl w:val="0"/>
           <w:numId w:val="15"/>
@@ -8231,8 +8309,62 @@
         <w:t xml:space="preserve"> </w:t>
       </w:r>
     </w:p>
+    <w:p>
+      <w:pPr>
+        <w:shd w:val="clear" w:color="auto" w:fill="FFFFFF"/>
+        <w:wordWrap w:val="0"/>
+        <w:spacing w:after="0" w:line="225" w:lineRule="atLeast"/>
+        <w:ind w:left="284" w:right="360"/>
+        <w:jc w:val="both"/>
+        <w:textAlignment w:val="baseline"/>
+        <w:rPr>
+          <w:rFonts w:ascii="Lucida Console" w:hAnsi="Lucida Console"/>
+          <w:color w:val="000000"/>
+        </w:rPr>
+      </w:pPr>
+    </w:p>
+    <w:p>
+      <w:pPr>
+        <w:shd w:val="clear" w:color="auto" w:fill="FFFFFF"/>
+        <w:wordWrap w:val="0"/>
+        <w:spacing w:after="0" w:line="225" w:lineRule="atLeast"/>
+        <w:ind w:left="284" w:right="360"/>
+        <w:jc w:val="both"/>
+        <w:textAlignment w:val="baseline"/>
+        <w:rPr>
+          <w:rFonts w:ascii="Arial Unicode MS" w:eastAsia="Arial Unicode MS" w:hAnsi="Arial Unicode MS" w:cs="Arial Unicode MS"/>
+        </w:rPr>
+      </w:pPr>
+    </w:p>
+    <w:p>
+      <w:pPr>
+        <w:shd w:val="clear" w:color="auto" w:fill="FFFFFF"/>
+        <w:wordWrap w:val="0"/>
+        <w:spacing w:after="0" w:line="225" w:lineRule="atLeast"/>
+        <w:ind w:left="284" w:right="360"/>
+        <w:jc w:val="both"/>
+        <w:textAlignment w:val="baseline"/>
+        <w:rPr>
+          <w:rFonts w:ascii="Lucida Console" w:hAnsi="Lucida Console"/>
+          <w:color w:val="000000"/>
+        </w:rPr>
+      </w:pPr>
+    </w:p>
+    <w:p>
+      <w:pPr>
+        <w:shd w:val="clear" w:color="auto" w:fill="FFFFFF"/>
+        <w:wordWrap w:val="0"/>
+        <w:spacing w:after="0" w:line="225" w:lineRule="atLeast"/>
+        <w:ind w:right="360"/>
+        <w:jc w:val="both"/>
+        <w:textAlignment w:val="baseline"/>
+        <w:rPr>
+          <w:rFonts w:ascii="Arial Unicode MS" w:eastAsia="Arial Unicode MS" w:hAnsi="Arial Unicode MS" w:cs="Arial Unicode MS"/>
+        </w:rPr>
+      </w:pPr>
+    </w:p>
     <w:sectPr>
-      <w:footerReference w:type="default" r:id="rId52"/>
+      <w:footerReference w:type="default" r:id="rId53"/>
       <w:type w:val="continuous"/>
       <w:pgSz w:w="12240" w:h="15840" w:code="1"/>
       <w:pgMar w:top="720" w:right="720" w:bottom="720" w:left="720" w:header="709" w:footer="709" w:gutter="0"/>
@@ -8299,7 +8431,7 @@
             <w:rPr>
               <w:noProof/>
             </w:rPr>
-            <w:t>18</w:t>
+            <w:t>19</w:t>
           </w:r>
         </w:fldSimple>
       </w:p>
@@ -10916,341 +11048,6 @@
 </w:styles>
 </file>
 
-<file path=word/glossary/document.xml><?xml version="1.0" encoding="utf-8"?>
-<w:glossaryDocument xmlns:ve="http://schemas.openxmlformats.org/markup-compatibility/2006" xmlns:o="urn:schemas-microsoft-com:office:office" xmlns:r="http://schemas.openxmlformats.org/officeDocument/2006/relationships" xmlns:m="http://schemas.openxmlformats.org/officeDocument/2006/math" xmlns:v="urn:schemas-microsoft-com:vml" xmlns:wp="http://schemas.openxmlformats.org/drawingml/2006/wordprocessingDrawing" xmlns:w10="urn:schemas-microsoft-com:office:word" xmlns:w="http://schemas.openxmlformats.org/wordprocessingml/2006/main" xmlns:wne="http://schemas.microsoft.com/office/word/2006/wordml">
-  <w:docParts/>
-</w:glossaryDocument>
-</file>
-
-<file path=word/glossary/fontTable.xml><?xml version="1.0" encoding="utf-8"?>
-<w:fonts xmlns:r="http://schemas.openxmlformats.org/officeDocument/2006/relationships" xmlns:w="http://schemas.openxmlformats.org/wordprocessingml/2006/main">
-  <w:font w:name="Times New Roman">
-    <w:panose1 w:val="02020603050405020304"/>
-    <w:charset w:val="00"/>
-    <w:family w:val="roman"/>
-    <w:pitch w:val="variable"/>
-    <w:sig w:usb0="E0002AFF" w:usb1="C0007843" w:usb2="00000009" w:usb3="00000000" w:csb0="000001FF" w:csb1="00000000"/>
-  </w:font>
-  <w:font w:name="Symbol">
-    <w:panose1 w:val="05050102010706020507"/>
-    <w:charset w:val="02"/>
-    <w:family w:val="roman"/>
-    <w:pitch w:val="variable"/>
-    <w:sig w:usb0="00000000" w:usb1="10000000" w:usb2="00000000" w:usb3="00000000" w:csb0="80000000" w:csb1="00000000"/>
-  </w:font>
-  <w:font w:name="Courier New">
-    <w:panose1 w:val="02070309020205020404"/>
-    <w:charset w:val="00"/>
-    <w:family w:val="modern"/>
-    <w:pitch w:val="fixed"/>
-    <w:sig w:usb0="E0002AFF" w:usb1="C0007843" w:usb2="00000009" w:usb3="00000000" w:csb0="000001FF" w:csb1="00000000"/>
-  </w:font>
-  <w:font w:name="Wingdings">
-    <w:panose1 w:val="05000000000000000000"/>
-    <w:charset w:val="02"/>
-    <w:family w:val="auto"/>
-    <w:pitch w:val="variable"/>
-    <w:sig w:usb0="00000000" w:usb1="10000000" w:usb2="00000000" w:usb3="00000000" w:csb0="80000000" w:csb1="00000000"/>
-  </w:font>
-  <w:font w:name="Calibri">
-    <w:panose1 w:val="020F0502020204030204"/>
-    <w:charset w:val="00"/>
-    <w:family w:val="swiss"/>
-    <w:pitch w:val="variable"/>
-    <w:sig w:usb0="E00002FF" w:usb1="4000ACFF" w:usb2="00000001" w:usb3="00000000" w:csb0="0000019F" w:csb1="00000000"/>
-  </w:font>
-  <w:font w:name="Cambria">
-    <w:panose1 w:val="02040503050406030204"/>
-    <w:charset w:val="00"/>
-    <w:family w:val="roman"/>
-    <w:pitch w:val="variable"/>
-    <w:sig w:usb0="E00002FF" w:usb1="400004FF" w:usb2="00000000" w:usb3="00000000" w:csb0="0000019F" w:csb1="00000000"/>
-  </w:font>
-  <w:font w:name="Tahoma">
-    <w:panose1 w:val="020B0604030504040204"/>
-    <w:charset w:val="00"/>
-    <w:family w:val="swiss"/>
-    <w:pitch w:val="variable"/>
-    <w:sig w:usb0="E1002EFF" w:usb1="C000605B" w:usb2="00000029" w:usb3="00000000" w:csb0="000101FF" w:csb1="00000000"/>
-  </w:font>
-  <w:font w:name="Arial Unicode MS">
-    <w:panose1 w:val="020B0604020202020204"/>
-    <w:charset w:val="80"/>
-    <w:family w:val="swiss"/>
-    <w:pitch w:val="variable"/>
-    <w:sig w:usb0="F7FFAFFF" w:usb1="E9DFFFFF" w:usb2="0000003F" w:usb3="00000000" w:csb0="003F01FF" w:csb1="00000000"/>
-  </w:font>
-  <w:font w:name="Helvetica">
-    <w:panose1 w:val="020B0604020202020204"/>
-    <w:charset w:val="00"/>
-    <w:family w:val="swiss"/>
-    <w:pitch w:val="variable"/>
-    <w:sig w:usb0="E0002AFF" w:usb1="C0007843" w:usb2="00000009" w:usb3="00000000" w:csb0="000001FF" w:csb1="00000000"/>
-  </w:font>
-  <w:font w:name="Lucida Console">
-    <w:panose1 w:val="020B0609040504020204"/>
-    <w:charset w:val="00"/>
-    <w:family w:val="modern"/>
-    <w:pitch w:val="fixed"/>
-    <w:sig w:usb0="8000028F" w:usb1="00001800" w:usb2="00000000" w:usb3="00000000" w:csb0="0000001F" w:csb1="00000000"/>
-  </w:font>
-  <w:font w:name="Consolas">
-    <w:panose1 w:val="020B0609020204030204"/>
-    <w:charset w:val="00"/>
-    <w:family w:val="modern"/>
-    <w:pitch w:val="fixed"/>
-    <w:sig w:usb0="E10002FF" w:usb1="4000FCFF" w:usb2="00000009" w:usb3="00000000" w:csb0="0000019F" w:csb1="00000000"/>
-  </w:font>
-  <w:font w:name="Arial">
-    <w:panose1 w:val="020B0604020202020204"/>
-    <w:charset w:val="00"/>
-    <w:family w:val="swiss"/>
-    <w:pitch w:val="variable"/>
-    <w:sig w:usb0="E0002AFF" w:usb1="C0007843" w:usb2="00000009" w:usb3="00000000" w:csb0="000001FF" w:csb1="00000000"/>
-  </w:font>
-</w:fonts>
-</file>
-
-<file path=word/glossary/settings.xml><?xml version="1.0" encoding="utf-8"?>
-<w:settings xmlns:o="urn:schemas-microsoft-com:office:office" xmlns:r="http://schemas.openxmlformats.org/officeDocument/2006/relationships" xmlns:m="http://schemas.openxmlformats.org/officeDocument/2006/math" xmlns:v="urn:schemas-microsoft-com:vml" xmlns:w10="urn:schemas-microsoft-com:office:word" xmlns:w="http://schemas.openxmlformats.org/wordprocessingml/2006/main" xmlns:sl="http://schemas.openxmlformats.org/schemaLibrary/2006/main">
-  <w:view w:val="normal"/>
-  <w:defaultTabStop w:val="708"/>
-  <w:hyphenationZone w:val="425"/>
-  <w:characterSpacingControl w:val="doNotCompress"/>
-  <w:compat>
-    <w:useFELayout/>
-  </w:compat>
-  <w:rsids>
-    <w:rsidRoot w:val="00EA3A55"/>
-    <w:rsid w:val="008A41F0"/>
-    <w:rsid w:val="00EA3A55"/>
-  </w:rsids>
-  <m:mathPr>
-    <m:mathFont m:val="Cambria Math"/>
-    <m:brkBin m:val="before"/>
-    <m:brkBinSub m:val="--"/>
-    <m:smallFrac m:val="off"/>
-    <m:dispDef/>
-    <m:lMargin m:val="0"/>
-    <m:rMargin m:val="0"/>
-    <m:defJc m:val="centerGroup"/>
-    <m:wrapIndent m:val="1440"/>
-    <m:intLim m:val="subSup"/>
-    <m:naryLim m:val="undOvr"/>
-  </m:mathPr>
-  <w:themeFontLang w:val="es-MX"/>
-  <w:clrSchemeMapping w:bg1="light1" w:t1="dark1" w:bg2="light2" w:t2="dark2" w:accent1="accent1" w:accent2="accent2" w:accent3="accent3" w:accent4="accent4" w:accent5="accent5" w:accent6="accent6" w:hyperlink="hyperlink" w:followedHyperlink="followedHyperlink"/>
-  <w:decimalSymbol w:val="."/>
-  <w:listSeparator w:val=","/>
-</w:settings>
-</file>
-
-<file path=word/glossary/styles.xml><?xml version="1.0" encoding="utf-8"?>
-<w:styles xmlns:r="http://schemas.openxmlformats.org/officeDocument/2006/relationships" xmlns:w="http://schemas.openxmlformats.org/wordprocessingml/2006/main">
-  <w:docDefaults>
-    <w:rPrDefault>
-      <w:rPr>
-        <w:rFonts w:asciiTheme="minorHAnsi" w:eastAsiaTheme="minorEastAsia" w:hAnsiTheme="minorHAnsi" w:cstheme="minorBidi"/>
-        <w:sz w:val="22"/>
-        <w:szCs w:val="22"/>
-        <w:lang w:val="es-MX" w:eastAsia="es-MX" w:bidi="ar-SA"/>
-      </w:rPr>
-    </w:rPrDefault>
-    <w:pPrDefault>
-      <w:pPr>
-        <w:spacing w:after="200" w:line="276" w:lineRule="auto"/>
-      </w:pPr>
-    </w:pPrDefault>
-  </w:docDefaults>
-  <w:latentStyles w:defLockedState="0" w:defUIPriority="99" w:defSemiHidden="1" w:defUnhideWhenUsed="1" w:defQFormat="0" w:count="267">
-    <w:lsdException w:name="Normal" w:semiHidden="0" w:uiPriority="0" w:unhideWhenUsed="0" w:qFormat="1"/>
-    <w:lsdException w:name="heading 1" w:semiHidden="0" w:uiPriority="9" w:unhideWhenUsed="0" w:qFormat="1"/>
-    <w:lsdException w:name="heading 2" w:uiPriority="9" w:qFormat="1"/>
-    <w:lsdException w:name="heading 3" w:uiPriority="9" w:qFormat="1"/>
-    <w:lsdException w:name="heading 4" w:uiPriority="9" w:qFormat="1"/>
-    <w:lsdException w:name="heading 5" w:uiPriority="9" w:qFormat="1"/>
-    <w:lsdException w:name="heading 6" w:uiPriority="9" w:qFormat="1"/>
-    <w:lsdException w:name="heading 7" w:uiPriority="9" w:qFormat="1"/>
-    <w:lsdException w:name="heading 8" w:uiPriority="9" w:qFormat="1"/>
-    <w:lsdException w:name="heading 9" w:uiPriority="9" w:qFormat="1"/>
-    <w:lsdException w:name="toc 1" w:uiPriority="39"/>
-    <w:lsdException w:name="toc 2" w:uiPriority="39"/>
-    <w:lsdException w:name="toc 3" w:uiPriority="39"/>
-    <w:lsdException w:name="toc 4" w:uiPriority="39"/>
-    <w:lsdException w:name="toc 5" w:uiPriority="39"/>
-    <w:lsdException w:name="toc 6" w:uiPriority="39"/>
-    <w:lsdException w:name="toc 7" w:uiPriority="39"/>
-    <w:lsdException w:name="toc 8" w:uiPriority="39"/>
-    <w:lsdException w:name="toc 9" w:uiPriority="39"/>
-    <w:lsdException w:name="caption" w:uiPriority="35" w:qFormat="1"/>
-    <w:lsdException w:name="Title" w:semiHidden="0" w:uiPriority="10" w:unhideWhenUsed="0" w:qFormat="1"/>
-    <w:lsdException w:name="Default Paragraph Font" w:uiPriority="1"/>
-    <w:lsdException w:name="Subtitle" w:semiHidden="0" w:uiPriority="11" w:unhideWhenUsed="0" w:qFormat="1"/>
-    <w:lsdException w:name="Strong" w:semiHidden="0" w:uiPriority="22" w:unhideWhenUsed="0" w:qFormat="1"/>
-    <w:lsdException w:name="Emphasis" w:semiHidden="0" w:uiPriority="20" w:unhideWhenUsed="0" w:qFormat="1"/>
-    <w:lsdException w:name="Table Grid" w:semiHidden="0" w:uiPriority="59" w:unhideWhenUsed="0"/>
-    <w:lsdException w:name="Placeholder Text" w:unhideWhenUsed="0"/>
-    <w:lsdException w:name="No Spacing" w:semiHidden="0" w:uiPriority="1" w:unhideWhenUsed="0" w:qFormat="1"/>
-    <w:lsdException w:name="Light Shading" w:semiHidden="0" w:uiPriority="60" w:unhideWhenUsed="0"/>
-    <w:lsdException w:name="Light List" w:semiHidden="0" w:uiPriority="61" w:unhideWhenUsed="0"/>
-    <w:lsdException w:name="Light Grid" w:semiHidden="0" w:uiPriority="62" w:unhideWhenUsed="0"/>
-    <w:lsdException w:name="Medium Shading 1" w:semiHidden="0" w:uiPriority="63" w:unhideWhenUsed="0"/>
-    <w:lsdException w:name="Medium Shading 2" w:semiHidden="0" w:uiPriority="64" w:unhideWhenUsed="0"/>
-    <w:lsdException w:name="Medium List 1" w:semiHidden="0" w:uiPriority="65" w:unhideWhenUsed="0"/>
-    <w:lsdException w:name="Medium List 2" w:semiHidden="0" w:uiPriority="66" w:unhideWhenUsed="0"/>
-    <w:lsdException w:name="Medium Grid 1" w:semiHidden="0" w:uiPriority="67" w:unhideWhenUsed="0"/>
-    <w:lsdException w:name="Medium Grid 2" w:semiHidden="0" w:uiPriority="68" w:unhideWhenUsed="0"/>
-    <w:lsdException w:name="Medium Grid 3" w:semiHidden="0" w:uiPriority="69" w:unhideWhenUsed="0"/>
-    <w:lsdException w:name="Dark List" w:semiHidden="0" w:uiPriority="70" w:unhideWhenUsed="0"/>
-    <w:lsdException w:name="Colorful Shading" w:semiHidden="0" w:uiPriority="71" w:unhideWhenUsed="0"/>
-    <w:lsdException w:name="Colorful List" w:semiHidden="0" w:uiPriority="72" w:unhideWhenUsed="0"/>
-    <w:lsdException w:name="Colorful Grid" w:semiHidden="0" w:uiPriority="73" w:unhideWhenUsed="0"/>
-    <w:lsdException w:name="Light Shading Accent 1" w:semiHidden="0" w:uiPriority="60" w:unhideWhenUsed="0"/>
-    <w:lsdException w:name="Light List Accent 1" w:semiHidden="0" w:uiPriority="61" w:unhideWhenUsed="0"/>
-    <w:lsdException w:name="Light Grid Accent 1" w:semiHidden="0" w:uiPriority="62" w:unhideWhenUsed="0"/>
-    <w:lsdException w:name="Medium Shading 1 Accent 1" w:semiHidden="0" w:uiPriority="63" w:unhideWhenUsed="0"/>
-    <w:lsdException w:name="Medium Shading 2 Accent 1" w:semiHidden="0" w:uiPriority="64" w:unhideWhenUsed="0"/>
-    <w:lsdException w:name="Medium List 1 Accent 1" w:semiHidden="0" w:uiPriority="65" w:unhideWhenUsed="0"/>
-    <w:lsdException w:name="Revision" w:unhideWhenUsed="0"/>
-    <w:lsdException w:name="List Paragraph" w:semiHidden="0" w:uiPriority="34" w:unhideWhenUsed="0" w:qFormat="1"/>
-    <w:lsdException w:name="Quote" w:semiHidden="0" w:uiPriority="29" w:unhideWhenUsed="0" w:qFormat="1"/>
-    <w:lsdException w:name="Intense Quote" w:semiHidden="0" w:uiPriority="30" w:unhideWhenUsed="0" w:qFormat="1"/>
-    <w:lsdException w:name="Medium List 2 Accent 1" w:semiHidden="0" w:uiPriority="66" w:unhideWhenUsed="0"/>
-    <w:lsdException w:name="Medium Grid 1 Accent 1" w:semiHidden="0" w:uiPriority="67" w:unhideWhenUsed="0"/>
-    <w:lsdException w:name="Medium Grid 2 Accent 1" w:semiHidden="0" w:uiPriority="68" w:unhideWhenUsed="0"/>
-    <w:lsdException w:name="Medium Grid 3 Accent 1" w:semiHidden="0" w:uiPriority="69" w:unhideWhenUsed="0"/>
-    <w:lsdException w:name="Dark List Accent 1" w:semiHidden="0" w:uiPriority="70" w:unhideWhenUsed="0"/>
-    <w:lsdException w:name="Colorful Shading Accent 1" w:semiHidden="0" w:uiPriority="71" w:unhideWhenUsed="0"/>
-    <w:lsdException w:name="Colorful List Accent 1" w:semiHidden="0" w:uiPriority="72" w:unhideWhenUsed="0"/>
-    <w:lsdException w:name="Colorful Grid Accent 1" w:semiHidden="0" w:uiPriority="73" w:unhideWhenUsed="0"/>
-    <w:lsdException w:name="Light Shading Accent 2" w:semiHidden="0" w:uiPriority="60" w:unhideWhenUsed="0"/>
-    <w:lsdException w:name="Light List Accent 2" w:semiHidden="0" w:uiPriority="61" w:unhideWhenUsed="0"/>
-    <w:lsdException w:name="Light Grid Accent 2" w:semiHidden="0" w:uiPriority="62" w:unhideWhenUsed="0"/>
-    <w:lsdException w:name="Medium Shading 1 Accent 2" w:semiHidden="0" w:uiPriority="63" w:unhideWhenUsed="0"/>
-    <w:lsdException w:name="Medium Shading 2 Accent 2" w:semiHidden="0" w:uiPriority="64" w:unhideWhenUsed="0"/>
-    <w:lsdException w:name="Medium List 1 Accent 2" w:semiHidden="0" w:uiPriority="65" w:unhideWhenUsed="0"/>
-    <w:lsdException w:name="Medium List 2 Accent 2" w:semiHidden="0" w:uiPriority="66" w:unhideWhenUsed="0"/>
-    <w:lsdException w:name="Medium Grid 1 Accent 2" w:semiHidden="0" w:uiPriority="67" w:unhideWhenUsed="0"/>
-    <w:lsdException w:name="Medium Grid 2 Accent 2" w:semiHidden="0" w:uiPriority="68" w:unhideWhenUsed="0"/>
-    <w:lsdException w:name="Medium Grid 3 Accent 2" w:semiHidden="0" w:uiPriority="69" w:unhideWhenUsed="0"/>
-    <w:lsdException w:name="Dark List Accent 2" w:semiHidden="0" w:uiPriority="70" w:unhideWhenUsed="0"/>
-    <w:lsdException w:name="Colorful Shading Accent 2" w:semiHidden="0" w:uiPriority="71" w:unhideWhenUsed="0"/>
-    <w:lsdException w:name="Colorful List Accent 2" w:semiHidden="0" w:uiPriority="72" w:unhideWhenUsed="0"/>
-    <w:lsdException w:name="Colorful Grid Accent 2" w:semiHidden="0" w:uiPriority="73" w:unhideWhenUsed="0"/>
-    <w:lsdException w:name="Light Shading Accent 3" w:semiHidden="0" w:uiPriority="60" w:unhideWhenUsed="0"/>
-    <w:lsdException w:name="Light List Accent 3" w:semiHidden="0" w:uiPriority="61" w:unhideWhenUsed="0"/>
-    <w:lsdException w:name="Light Grid Accent 3" w:semiHidden="0" w:uiPriority="62" w:unhideWhenUsed="0"/>
-    <w:lsdException w:name="Medium Shading 1 Accent 3" w:semiHidden="0" w:uiPriority="63" w:unhideWhenUsed="0"/>
-    <w:lsdException w:name="Medium Shading 2 Accent 3" w:semiHidden="0" w:uiPriority="64" w:unhideWhenUsed="0"/>
-    <w:lsdException w:name="Medium List 1 Accent 3" w:semiHidden="0" w:uiPriority="65" w:unhideWhenUsed="0"/>
-    <w:lsdException w:name="Medium List 2 Accent 3" w:semiHidden="0" w:uiPriority="66" w:unhideWhenUsed="0"/>
-    <w:lsdException w:name="Medium Grid 1 Accent 3" w:semiHidden="0" w:uiPriority="67" w:unhideWhenUsed="0"/>
-    <w:lsdException w:name="Medium Grid 2 Accent 3" w:semiHidden="0" w:uiPriority="68" w:unhideWhenUsed="0"/>
-    <w:lsdException w:name="Medium Grid 3 Accent 3" w:semiHidden="0" w:uiPriority="69" w:unhideWhenUsed="0"/>
-    <w:lsdException w:name="Dark List Accent 3" w:semiHidden="0" w:uiPriority="70" w:unhideWhenUsed="0"/>
-    <w:lsdException w:name="Colorful Shading Accent 3" w:semiHidden="0" w:uiPriority="71" w:unhideWhenUsed="0"/>
-    <w:lsdException w:name="Colorful List Accent 3" w:semiHidden="0" w:uiPriority="72" w:unhideWhenUsed="0"/>
-    <w:lsdException w:name="Colorful Grid Accent 3" w:semiHidden="0" w:uiPriority="73" w:unhideWhenUsed="0"/>
-    <w:lsdException w:name="Light Shading Accent 4" w:semiHidden="0" w:uiPriority="60" w:unhideWhenUsed="0"/>
-    <w:lsdException w:name="Light List Accent 4" w:semiHidden="0" w:uiPriority="61" w:unhideWhenUsed="0"/>
-    <w:lsdException w:name="Light Grid Accent 4" w:semiHidden="0" w:uiPriority="62" w:unhideWhenUsed="0"/>
-    <w:lsdException w:name="Medium Shading 1 Accent 4" w:semiHidden="0" w:uiPriority="63" w:unhideWhenUsed="0"/>
-    <w:lsdException w:name="Medium Shading 2 Accent 4" w:semiHidden="0" w:uiPriority="64" w:unhideWhenUsed="0"/>
-    <w:lsdException w:name="Medium List 1 Accent 4" w:semiHidden="0" w:uiPriority="65" w:unhideWhenUsed="0"/>
-    <w:lsdException w:name="Medium List 2 Accent 4" w:semiHidden="0" w:uiPriority="66" w:unhideWhenUsed="0"/>
-    <w:lsdException w:name="Medium Grid 1 Accent 4" w:semiHidden="0" w:uiPriority="67" w:unhideWhenUsed="0"/>
-    <w:lsdException w:name="Medium Grid 2 Accent 4" w:semiHidden="0" w:uiPriority="68" w:unhideWhenUsed="0"/>
-    <w:lsdException w:name="Medium Grid 3 Accent 4" w:semiHidden="0" w:uiPriority="69" w:unhideWhenUsed="0"/>
-    <w:lsdException w:name="Dark List Accent 4" w:semiHidden="0" w:uiPriority="70" w:unhideWhenUsed="0"/>
-    <w:lsdException w:name="Colorful Shading Accent 4" w:semiHidden="0" w:uiPriority="71" w:unhideWhenUsed="0"/>
-    <w:lsdException w:name="Colorful List Accent 4" w:semiHidden="0" w:uiPriority="72" w:unhideWhenUsed="0"/>
-    <w:lsdException w:name="Colorful Grid Accent 4" w:semiHidden="0" w:uiPriority="73" w:unhideWhenUsed="0"/>
-    <w:lsdException w:name="Light Shading Accent 5" w:semiHidden="0" w:uiPriority="60" w:unhideWhenUsed="0"/>
-    <w:lsdException w:name="Light List Accent 5" w:semiHidden="0" w:uiPriority="61" w:unhideWhenUsed="0"/>
-    <w:lsdException w:name="Light Grid Accent 5" w:semiHidden="0" w:uiPriority="62" w:unhideWhenUsed="0"/>
-    <w:lsdException w:name="Medium Shading 1 Accent 5" w:semiHidden="0" w:uiPriority="63" w:unhideWhenUsed="0"/>
-    <w:lsdException w:name="Medium Shading 2 Accent 5" w:semiHidden="0" w:uiPriority="64" w:unhideWhenUsed="0"/>
-    <w:lsdException w:name="Medium List 1 Accent 5" w:semiHidden="0" w:uiPriority="65" w:unhideWhenUsed="0"/>
-    <w:lsdException w:name="Medium List 2 Accent 5" w:semiHidden="0" w:uiPriority="66" w:unhideWhenUsed="0"/>
-    <w:lsdException w:name="Medium Grid 1 Accent 5" w:semiHidden="0" w:uiPriority="67" w:unhideWhenUsed="0"/>
-    <w:lsdException w:name="Medium Grid 2 Accent 5" w:semiHidden="0" w:uiPriority="68" w:unhideWhenUsed="0"/>
-    <w:lsdException w:name="Medium Grid 3 Accent 5" w:semiHidden="0" w:uiPriority="69" w:unhideWhenUsed="0"/>
-    <w:lsdException w:name="Dark List Accent 5" w:semiHidden="0" w:uiPriority="70" w:unhideWhenUsed="0"/>
-    <w:lsdException w:name="Colorful Shading Accent 5" w:semiHidden="0" w:uiPriority="71" w:unhideWhenUsed="0"/>
-    <w:lsdException w:name="Colorful List Accent 5" w:semiHidden="0" w:uiPriority="72" w:unhideWhenUsed="0"/>
-    <w:lsdException w:name="Colorful Grid Accent 5" w:semiHidden="0" w:uiPriority="73" w:unhideWhenUsed="0"/>
-    <w:lsdException w:name="Light Shading Accent 6" w:semiHidden="0" w:uiPriority="60" w:unhideWhenUsed="0"/>
-    <w:lsdException w:name="Light List Accent 6" w:semiHidden="0" w:uiPriority="61" w:unhideWhenUsed="0"/>
-    <w:lsdException w:name="Light Grid Accent 6" w:semiHidden="0" w:uiPriority="62" w:unhideWhenUsed="0"/>
-    <w:lsdException w:name="Medium Shading 1 Accent 6" w:semiHidden="0" w:uiPriority="63" w:unhideWhenUsed="0"/>
-    <w:lsdException w:name="Medium Shading 2 Accent 6" w:semiHidden="0" w:uiPriority="64" w:unhideWhenUsed="0"/>
-    <w:lsdException w:name="Medium List 1 Accent 6" w:semiHidden="0" w:uiPriority="65" w:unhideWhenUsed="0"/>
-    <w:lsdException w:name="Medium List 2 Accent 6" w:semiHidden="0" w:uiPriority="66" w:unhideWhenUsed="0"/>
-    <w:lsdException w:name="Medium Grid 1 Accent 6" w:semiHidden="0" w:uiPriority="67" w:unhideWhenUsed="0"/>
-    <w:lsdException w:name="Medium Grid 2 Accent 6" w:semiHidden="0" w:uiPriority="68" w:unhideWhenUsed="0"/>
-    <w:lsdException w:name="Medium Grid 3 Accent 6" w:semiHidden="0" w:uiPriority="69" w:unhideWhenUsed="0"/>
-    <w:lsdException w:name="Dark List Accent 6" w:semiHidden="0" w:uiPriority="70" w:unhideWhenUsed="0"/>
-    <w:lsdException w:name="Colorful Shading Accent 6" w:semiHidden="0" w:uiPriority="71" w:unhideWhenUsed="0"/>
-    <w:lsdException w:name="Colorful List Accent 6" w:semiHidden="0" w:uiPriority="72" w:unhideWhenUsed="0"/>
-    <w:lsdException w:name="Colorful Grid Accent 6" w:semiHidden="0" w:uiPriority="73" w:unhideWhenUsed="0"/>
-    <w:lsdException w:name="Subtle Emphasis" w:semiHidden="0" w:uiPriority="19" w:unhideWhenUsed="0" w:qFormat="1"/>
-    <w:lsdException w:name="Intense Emphasis" w:semiHidden="0" w:uiPriority="21" w:unhideWhenUsed="0" w:qFormat="1"/>
-    <w:lsdException w:name="Subtle Reference" w:semiHidden="0" w:uiPriority="31" w:unhideWhenUsed="0" w:qFormat="1"/>
-    <w:lsdException w:name="Intense Reference" w:semiHidden="0" w:uiPriority="32" w:unhideWhenUsed="0" w:qFormat="1"/>
-    <w:lsdException w:name="Book Title" w:semiHidden="0" w:uiPriority="33" w:unhideWhenUsed="0" w:qFormat="1"/>
-    <w:lsdException w:name="Bibliography" w:uiPriority="37"/>
-    <w:lsdException w:name="TOC Heading" w:uiPriority="39" w:qFormat="1"/>
-  </w:latentStyles>
-  <w:style w:type="paragraph" w:default="1" w:styleId="Normal">
-    <w:name w:val="Normal"/>
-    <w:qFormat/>
-    <w:rsid w:val="008A41F0"/>
-  </w:style>
-  <w:style w:type="character" w:default="1" w:styleId="Fuentedeprrafopredeter">
-    <w:name w:val="Default Paragraph Font"/>
-    <w:uiPriority w:val="1"/>
-    <w:semiHidden/>
-    <w:unhideWhenUsed/>
-  </w:style>
-  <w:style w:type="table" w:default="1" w:styleId="Tablanormal">
-    <w:name w:val="Normal Table"/>
-    <w:uiPriority w:val="99"/>
-    <w:semiHidden/>
-    <w:unhideWhenUsed/>
-    <w:qFormat/>
-    <w:tblPr>
-      <w:tblInd w:w="0" w:type="dxa"/>
-      <w:tblCellMar>
-        <w:top w:w="0" w:type="dxa"/>
-        <w:left w:w="108" w:type="dxa"/>
-        <w:bottom w:w="0" w:type="dxa"/>
-        <w:right w:w="108" w:type="dxa"/>
-      </w:tblCellMar>
-    </w:tblPr>
-  </w:style>
-  <w:style w:type="numbering" w:default="1" w:styleId="Sinlista">
-    <w:name w:val="No List"/>
-    <w:uiPriority w:val="99"/>
-    <w:semiHidden/>
-    <w:unhideWhenUsed/>
-  </w:style>
-  <w:style w:type="paragraph" w:customStyle="1" w:styleId="3865EF4414494CC3A2F0EE74848CF6F4">
-    <w:name w:val="3865EF4414494CC3A2F0EE74848CF6F4"/>
-    <w:rsid w:val="00EA3A55"/>
-  </w:style>
-  <w:style w:type="paragraph" w:customStyle="1" w:styleId="D86028DB8A554DF28142717208B09920">
-    <w:name w:val="D86028DB8A554DF28142717208B09920"/>
-    <w:rsid w:val="008A41F0"/>
-  </w:style>
-</w:styles>
-</file>
-
-<file path=word/glossary/webSettings.xml><?xml version="1.0" encoding="utf-8"?>
-<w:webSettings xmlns:r="http://schemas.openxmlformats.org/officeDocument/2006/relationships" xmlns:w="http://schemas.openxmlformats.org/wordprocessingml/2006/main">
-  <w:optimizeForBrowser/>
-</w:webSettings>
-</file>
-
 <file path=word/theme/theme1.xml><?xml version="1.0" encoding="utf-8"?>
 <a:theme xmlns:a="http://schemas.openxmlformats.org/drawingml/2006/main" name="Office Theme">
   <a:themeElements>

</xml_diff>

<commit_message>
Tercera Version Docto T5: Agrego la pantalla del segundo commit
</commit_message>
<xml_diff>
--- a/Tarea 5 - Almacenamiento de Datos y su Admon.docx
+++ b/Tarea 5 - Almacenamiento de Datos y su Admon.docx
@@ -39,7 +39,7 @@
                       <a:lum bright="41000" contrast="-36000"/>
                       <a:extLst>
                         <a:ext uri="{28A0092B-C50C-407E-A947-70E740481C1C}">
-                          <a14:useLocalDpi xmlns="" xmlns:wpc="http://schemas.microsoft.com/office/word/2010/wordprocessingCanvas" xmlns:mc="http://schemas.openxmlformats.org/markup-compatibility/2006" xmlns:o="urn:schemas-microsoft-com:office:office" xmlns:v="urn:schemas-microsoft-com:vml" xmlns:wp14="http://schemas.microsoft.com/office/word/2010/wordprocessingDrawing" xmlns:w10="urn:schemas-microsoft-com:office:word" xmlns:w="http://schemas.openxmlformats.org/wordprocessingml/2006/main" xmlns:w14="http://schemas.microsoft.com/office/word/2010/wordml" xmlns:wpg="http://schemas.microsoft.com/office/word/2010/wordprocessingGroup" xmlns:wpi="http://schemas.microsoft.com/office/word/2010/wordprocessingInk" xmlns:wps="http://schemas.microsoft.com/office/word/2010/wordprocessingShape" xmlns:a14="http://schemas.microsoft.com/office/drawing/2010/main" val="0"/>
+                          <a14:useLocalDpi xmlns:a14="http://schemas.microsoft.com/office/drawing/2010/main" xmlns:wps="http://schemas.microsoft.com/office/word/2010/wordprocessingShape" xmlns:wpi="http://schemas.microsoft.com/office/word/2010/wordprocessingInk" xmlns:wpg="http://schemas.microsoft.com/office/word/2010/wordprocessingGroup" xmlns:w14="http://schemas.microsoft.com/office/word/2010/wordml" xmlns:w="http://schemas.openxmlformats.org/wordprocessingml/2006/main" xmlns:w10="urn:schemas-microsoft-com:office:word" xmlns:wp14="http://schemas.microsoft.com/office/word/2010/wordprocessingDrawing" xmlns:v="urn:schemas-microsoft-com:vml" xmlns:o="urn:schemas-microsoft-com:office:office" xmlns:mc="http://schemas.openxmlformats.org/markup-compatibility/2006" xmlns:wpc="http://schemas.microsoft.com/office/word/2010/wordprocessingCanvas" xmlns="" val="0"/>
                         </a:ext>
                       </a:extLst>
                     </a:blip>
@@ -190,7 +190,7 @@
                       <a:lum bright="37000" contrast="-5000"/>
                       <a:extLst>
                         <a:ext uri="{28A0092B-C50C-407E-A947-70E740481C1C}">
-                          <a14:useLocalDpi xmlns="" xmlns:wpc="http://schemas.microsoft.com/office/word/2010/wordprocessingCanvas" xmlns:mc="http://schemas.openxmlformats.org/markup-compatibility/2006" xmlns:o="urn:schemas-microsoft-com:office:office" xmlns:v="urn:schemas-microsoft-com:vml" xmlns:wp14="http://schemas.microsoft.com/office/word/2010/wordprocessingDrawing" xmlns:w10="urn:schemas-microsoft-com:office:word" xmlns:w="http://schemas.openxmlformats.org/wordprocessingml/2006/main" xmlns:w14="http://schemas.microsoft.com/office/word/2010/wordml" xmlns:wpg="http://schemas.microsoft.com/office/word/2010/wordprocessingGroup" xmlns:wpi="http://schemas.microsoft.com/office/word/2010/wordprocessingInk" xmlns:wps="http://schemas.microsoft.com/office/word/2010/wordprocessingShape" xmlns:a14="http://schemas.microsoft.com/office/drawing/2010/main" val="0"/>
+                          <a14:useLocalDpi xmlns:a14="http://schemas.microsoft.com/office/drawing/2010/main" xmlns:wps="http://schemas.microsoft.com/office/word/2010/wordprocessingShape" xmlns:wpi="http://schemas.microsoft.com/office/word/2010/wordprocessingInk" xmlns:wpg="http://schemas.microsoft.com/office/word/2010/wordprocessingGroup" xmlns:w14="http://schemas.microsoft.com/office/word/2010/wordml" xmlns:w="http://schemas.openxmlformats.org/wordprocessingml/2006/main" xmlns:w10="urn:schemas-microsoft-com:office:word" xmlns:wp14="http://schemas.microsoft.com/office/word/2010/wordprocessingDrawing" xmlns:v="urn:schemas-microsoft-com:vml" xmlns:o="urn:schemas-microsoft-com:office:office" xmlns:mc="http://schemas.openxmlformats.org/markup-compatibility/2006" xmlns:wpc="http://schemas.microsoft.com/office/word/2010/wordprocessingCanvas" xmlns="" val="0"/>
                         </a:ext>
                       </a:extLst>
                     </a:blip>
@@ -8335,20 +8335,255 @@
           <w:rFonts w:ascii="Arial Unicode MS" w:eastAsia="Arial Unicode MS" w:hAnsi="Arial Unicode MS" w:cs="Arial Unicode MS"/>
         </w:rPr>
       </w:pPr>
-    </w:p>
-    <w:p>
-      <w:pPr>
-        <w:shd w:val="clear" w:color="auto" w:fill="FFFFFF"/>
-        <w:wordWrap w:val="0"/>
-        <w:spacing w:after="0" w:line="225" w:lineRule="atLeast"/>
-        <w:ind w:left="284" w:right="360"/>
-        <w:jc w:val="both"/>
-        <w:textAlignment w:val="baseline"/>
-        <w:rPr>
-          <w:rFonts w:ascii="Lucida Console" w:hAnsi="Lucida Console"/>
-          <w:color w:val="000000"/>
-        </w:rPr>
-      </w:pPr>
+      <w:r>
+        <w:rPr>
+          <w:rFonts w:ascii="Arial Unicode MS" w:eastAsia="Arial Unicode MS" w:hAnsi="Arial Unicode MS" w:cs="Arial Unicode MS"/>
+          <w:noProof/>
+          <w:lang w:eastAsia="es-MX"/>
+        </w:rPr>
+        <w:drawing>
+          <wp:inline distT="0" distB="0" distL="0" distR="0">
+            <wp:extent cx="6448425" cy="3267075"/>
+            <wp:effectExtent l="19050" t="0" r="9525" b="0"/>
+            <wp:docPr id="8" name="Imagen 1"/>
+            <wp:cNvGraphicFramePr>
+              <a:graphicFrameLocks xmlns:a="http://schemas.openxmlformats.org/drawingml/2006/main" noChangeAspect="1"/>
+            </wp:cNvGraphicFramePr>
+            <a:graphic xmlns:a="http://schemas.openxmlformats.org/drawingml/2006/main">
+              <a:graphicData uri="http://schemas.openxmlformats.org/drawingml/2006/picture">
+                <pic:pic xmlns:pic="http://schemas.openxmlformats.org/drawingml/2006/picture">
+                  <pic:nvPicPr>
+                    <pic:cNvPr id="0" name="Picture 1"/>
+                    <pic:cNvPicPr>
+                      <a:picLocks noChangeAspect="1" noChangeArrowheads="1"/>
+                    </pic:cNvPicPr>
+                  </pic:nvPicPr>
+                  <pic:blipFill>
+                    <a:blip r:embed="rId53"/>
+                    <a:srcRect/>
+                    <a:stretch>
+                      <a:fillRect/>
+                    </a:stretch>
+                  </pic:blipFill>
+                  <pic:spPr bwMode="auto">
+                    <a:xfrm>
+                      <a:off x="0" y="0"/>
+                      <a:ext cx="6448425" cy="3267075"/>
+                    </a:xfrm>
+                    <a:prstGeom prst="rect">
+                      <a:avLst/>
+                    </a:prstGeom>
+                    <a:noFill/>
+                    <a:ln w="9525">
+                      <a:noFill/>
+                      <a:miter lim="800000"/>
+                      <a:headEnd/>
+                      <a:tailEnd/>
+                    </a:ln>
+                  </pic:spPr>
+                </pic:pic>
+              </a:graphicData>
+            </a:graphic>
+          </wp:inline>
+        </w:drawing>
+      </w:r>
+    </w:p>
+    <w:p>
+      <w:pPr>
+        <w:shd w:val="clear" w:color="auto" w:fill="FFFFFF"/>
+        <w:wordWrap w:val="0"/>
+        <w:spacing w:after="0" w:line="225" w:lineRule="atLeast"/>
+        <w:ind w:left="284" w:right="360"/>
+        <w:jc w:val="both"/>
+        <w:textAlignment w:val="baseline"/>
+        <w:rPr>
+          <w:rFonts w:ascii="Lucida Console" w:hAnsi="Lucida Console"/>
+          <w:color w:val="000000"/>
+        </w:rPr>
+      </w:pPr>
+    </w:p>
+    <w:p/>
+    <w:p>
+      <w:pPr>
+        <w:pStyle w:val="Ttulo"/>
+        <w:jc w:val="both"/>
+        <w:rPr>
+          <w:color w:val="auto"/>
+          <w:sz w:val="32"/>
+          <w:szCs w:val="32"/>
+        </w:rPr>
+      </w:pPr>
+      <w:r>
+        <w:rPr>
+          <w:color w:val="auto"/>
+          <w:sz w:val="32"/>
+          <w:szCs w:val="32"/>
+        </w:rPr>
+        <w:t>BIBLIOGRAFÍA</w:t>
+      </w:r>
+      <w:r>
+        <w:rPr>
+          <w:color w:val="auto"/>
+          <w:sz w:val="32"/>
+          <w:szCs w:val="32"/>
+        </w:rPr>
+        <w:fldChar w:fldCharType="begin"/>
+      </w:r>
+      <w:r>
+        <w:rPr>
+          <w:color w:val="auto"/>
+          <w:sz w:val="32"/>
+          <w:szCs w:val="32"/>
+        </w:rPr>
+        <w:instrText xml:space="preserve"> XE "BIBLIOGRAFÍA" </w:instrText>
+      </w:r>
+      <w:r>
+        <w:rPr>
+          <w:color w:val="auto"/>
+          <w:sz w:val="32"/>
+          <w:szCs w:val="32"/>
+        </w:rPr>
+        <w:fldChar w:fldCharType="end"/>
+      </w:r>
+    </w:p>
+    <w:p>
+      <w:pPr>
+        <w:jc w:val="both"/>
+        <w:rPr>
+          <w:rFonts w:ascii="Arial Unicode MS" w:eastAsia="Arial Unicode MS" w:hAnsi="Arial Unicode MS" w:cs="Arial Unicode MS"/>
+          <w:sz w:val="24"/>
+          <w:szCs w:val="24"/>
+        </w:rPr>
+      </w:pPr>
+      <w:r>
+        <w:rPr>
+          <w:rFonts w:ascii="Arial Unicode MS" w:eastAsia="Arial Unicode MS" w:hAnsi="Arial Unicode MS" w:cs="Arial Unicode MS"/>
+          <w:sz w:val="24"/>
+          <w:szCs w:val="24"/>
+        </w:rPr>
+        <w:t>URL: 2º commit</w:t>
+      </w:r>
+    </w:p>
+    <w:p>
+      <w:pPr>
+        <w:jc w:val="both"/>
+        <w:rPr>
+          <w:rFonts w:ascii="Arial Unicode MS" w:eastAsia="Arial Unicode MS" w:hAnsi="Arial Unicode MS" w:cs="Arial Unicode MS"/>
+          <w:sz w:val="24"/>
+          <w:szCs w:val="24"/>
+        </w:rPr>
+      </w:pPr>
+      <w:r>
+        <w:rPr>
+          <w:rFonts w:ascii="Arial Unicode MS" w:eastAsia="Arial Unicode MS" w:hAnsi="Arial Unicode MS" w:cs="Arial Unicode MS"/>
+          <w:sz w:val="24"/>
+          <w:szCs w:val="24"/>
+        </w:rPr>
+        <w:drawing>
+          <wp:inline distT="0" distB="0" distL="0" distR="0">
+            <wp:extent cx="1562100" cy="990600"/>
+            <wp:effectExtent l="19050" t="0" r="0" b="0"/>
+            <wp:docPr id="17" name="47 Imagen" descr="github-sha.jpg"/>
+            <wp:cNvGraphicFramePr>
+              <a:graphicFrameLocks xmlns:a="http://schemas.openxmlformats.org/drawingml/2006/main" noChangeAspect="1"/>
+            </wp:cNvGraphicFramePr>
+            <a:graphic xmlns:a="http://schemas.openxmlformats.org/drawingml/2006/main">
+              <a:graphicData uri="http://schemas.openxmlformats.org/drawingml/2006/picture">
+                <pic:pic xmlns:pic="http://schemas.openxmlformats.org/drawingml/2006/picture">
+                  <pic:nvPicPr>
+                    <pic:cNvPr id="0" name="github-sha.jpg"/>
+                    <pic:cNvPicPr/>
+                  </pic:nvPicPr>
+                  <pic:blipFill>
+                    <a:blip r:embed="rId50"/>
+                    <a:stretch>
+                      <a:fillRect/>
+                    </a:stretch>
+                  </pic:blipFill>
+                  <pic:spPr>
+                    <a:xfrm>
+                      <a:off x="0" y="0"/>
+                      <a:ext cx="1562100" cy="990600"/>
+                    </a:xfrm>
+                    <a:prstGeom prst="rect">
+                      <a:avLst/>
+                    </a:prstGeom>
+                  </pic:spPr>
+                </pic:pic>
+              </a:graphicData>
+            </a:graphic>
+          </wp:inline>
+        </w:drawing>
+      </w:r>
+    </w:p>
+    <w:p>
+      <w:pPr>
+        <w:jc w:val="both"/>
+        <w:rPr>
+          <w:rFonts w:ascii="Consolas" w:hAnsi="Consolas" w:cs="Consolas"/>
+          <w:color w:val="444444"/>
+          <w:shd w:val="clear" w:color="auto" w:fill="FFFFFF"/>
+        </w:rPr>
+      </w:pPr>
+      <w:r>
+        <w:rPr>
+          <w:rFonts w:ascii="Consolas" w:hAnsi="Consolas" w:cs="Consolas"/>
+          <w:color w:val="444444"/>
+          <w:shd w:val="clear" w:color="auto" w:fill="FFFFFF"/>
+        </w:rPr>
+        <w:t>f7faed2e5d619188b906b9c334a606f367802bdd</w:t>
+      </w:r>
+    </w:p>
+    <w:p>
+      <w:pPr>
+        <w:jc w:val="both"/>
+        <w:rPr>
+          <w:rFonts w:ascii="Arial Unicode MS" w:eastAsia="Arial Unicode MS" w:hAnsi="Arial Unicode MS" w:cs="Arial Unicode MS"/>
+        </w:rPr>
+      </w:pPr>
+      <w:hyperlink r:id="rId54" w:history="1">
+        <w:r>
+          <w:rPr>
+            <w:rStyle w:val="Hipervnculo"/>
+            <w:rFonts w:ascii="Arial Unicode MS" w:eastAsia="Arial Unicode MS" w:hAnsi="Arial Unicode MS" w:cs="Arial Unicode MS"/>
+          </w:rPr>
+          <w:t>https://github.com/juanjolair/ADA2015BT5/commit/f7faed2e5d619188b906b9c334a606</w:t>
+        </w:r>
+        <w:r>
+          <w:rPr>
+            <w:rStyle w:val="Hipervnculo"/>
+            <w:rFonts w:ascii="Arial Unicode MS" w:eastAsia="Arial Unicode MS" w:hAnsi="Arial Unicode MS" w:cs="Arial Unicode MS"/>
+          </w:rPr>
+          <w:t>f</w:t>
+        </w:r>
+        <w:r>
+          <w:rPr>
+            <w:rStyle w:val="Hipervnculo"/>
+            <w:rFonts w:ascii="Arial Unicode MS" w:eastAsia="Arial Unicode MS" w:hAnsi="Arial Unicode MS" w:cs="Arial Unicode MS"/>
+          </w:rPr>
+          <w:t>3678</w:t>
+        </w:r>
+        <w:r>
+          <w:rPr>
+            <w:rStyle w:val="Hipervnculo"/>
+            <w:rFonts w:ascii="Arial Unicode MS" w:eastAsia="Arial Unicode MS" w:hAnsi="Arial Unicode MS" w:cs="Arial Unicode MS"/>
+          </w:rPr>
+          <w:t>0</w:t>
+        </w:r>
+        <w:r>
+          <w:rPr>
+            <w:rStyle w:val="Hipervnculo"/>
+            <w:rFonts w:ascii="Arial Unicode MS" w:eastAsia="Arial Unicode MS" w:hAnsi="Arial Unicode MS" w:cs="Arial Unicode MS"/>
+          </w:rPr>
+          <w:t>2bdd#diff-106321ba2ef5a3a41d441658cd4f30df</w:t>
+        </w:r>
+      </w:hyperlink>
+      <w:r>
+        <w:rPr>
+          <w:rFonts w:ascii="Arial Unicode MS" w:eastAsia="Arial Unicode MS" w:hAnsi="Arial Unicode MS" w:cs="Arial Unicode MS"/>
+        </w:rPr>
+        <w:t xml:space="preserve"> </w:t>
+      </w:r>
     </w:p>
     <w:p>
       <w:pPr>
@@ -8364,7 +8599,7 @@
       </w:pPr>
     </w:p>
     <w:sectPr>
-      <w:footerReference w:type="default" r:id="rId53"/>
+      <w:footerReference w:type="default" r:id="rId55"/>
       <w:type w:val="continuous"/>
       <w:pgSz w:w="12240" w:h="15840" w:code="1"/>
       <w:pgMar w:top="720" w:right="720" w:bottom="720" w:left="720" w:header="709" w:footer="709" w:gutter="0"/>
@@ -11045,6 +11280,18 @@
     <w:basedOn w:val="Fuentedeprrafopredeter"/>
     <w:rsid w:val="009F4AD2"/>
   </w:style>
+  <w:style w:type="character" w:styleId="Hipervnculovisitado">
+    <w:name w:val="FollowedHyperlink"/>
+    <w:basedOn w:val="Fuentedeprrafopredeter"/>
+    <w:uiPriority w:val="99"/>
+    <w:semiHidden/>
+    <w:unhideWhenUsed/>
+    <w:rsid w:val="00F430EF"/>
+    <w:rPr>
+      <w:color w:val="800080" w:themeColor="followedHyperlink"/>
+      <w:u w:val="single"/>
+    </w:rPr>
+  </w:style>
 </w:styles>
 </file>
 

</xml_diff>

<commit_message>
Cuarta Version Docto T5: Agrego la URL final
</commit_message>
<xml_diff>
--- a/Tarea 5 - Almacenamiento de Datos y su Admon.docx
+++ b/Tarea 5 - Almacenamiento de Datos y su Admon.docx
@@ -39,7 +39,7 @@
                       <a:lum bright="41000" contrast="-36000"/>
                       <a:extLst>
                         <a:ext uri="{28A0092B-C50C-407E-A947-70E740481C1C}">
-                          <a14:useLocalDpi xmlns:a14="http://schemas.microsoft.com/office/drawing/2010/main" xmlns:wps="http://schemas.microsoft.com/office/word/2010/wordprocessingShape" xmlns:wpi="http://schemas.microsoft.com/office/word/2010/wordprocessingInk" xmlns:wpg="http://schemas.microsoft.com/office/word/2010/wordprocessingGroup" xmlns:w14="http://schemas.microsoft.com/office/word/2010/wordml" xmlns:w="http://schemas.openxmlformats.org/wordprocessingml/2006/main" xmlns:w10="urn:schemas-microsoft-com:office:word" xmlns:wp14="http://schemas.microsoft.com/office/word/2010/wordprocessingDrawing" xmlns:v="urn:schemas-microsoft-com:vml" xmlns:o="urn:schemas-microsoft-com:office:office" xmlns:mc="http://schemas.openxmlformats.org/markup-compatibility/2006" xmlns:wpc="http://schemas.microsoft.com/office/word/2010/wordprocessingCanvas" xmlns="" val="0"/>
+                          <a14:useLocalDpi xmlns="" xmlns:wpc="http://schemas.microsoft.com/office/word/2010/wordprocessingCanvas" xmlns:mc="http://schemas.openxmlformats.org/markup-compatibility/2006" xmlns:o="urn:schemas-microsoft-com:office:office" xmlns:v="urn:schemas-microsoft-com:vml" xmlns:wp14="http://schemas.microsoft.com/office/word/2010/wordprocessingDrawing" xmlns:w10="urn:schemas-microsoft-com:office:word" xmlns:w="http://schemas.openxmlformats.org/wordprocessingml/2006/main" xmlns:w14="http://schemas.microsoft.com/office/word/2010/wordml" xmlns:wpg="http://schemas.microsoft.com/office/word/2010/wordprocessingGroup" xmlns:wpi="http://schemas.microsoft.com/office/word/2010/wordprocessingInk" xmlns:wps="http://schemas.microsoft.com/office/word/2010/wordprocessingShape" xmlns:a14="http://schemas.microsoft.com/office/drawing/2010/main" val="0"/>
                         </a:ext>
                       </a:extLst>
                     </a:blip>
@@ -190,7 +190,7 @@
                       <a:lum bright="37000" contrast="-5000"/>
                       <a:extLst>
                         <a:ext uri="{28A0092B-C50C-407E-A947-70E740481C1C}">
-                          <a14:useLocalDpi xmlns:a14="http://schemas.microsoft.com/office/drawing/2010/main" xmlns:wps="http://schemas.microsoft.com/office/word/2010/wordprocessingShape" xmlns:wpi="http://schemas.microsoft.com/office/word/2010/wordprocessingInk" xmlns:wpg="http://schemas.microsoft.com/office/word/2010/wordprocessingGroup" xmlns:w14="http://schemas.microsoft.com/office/word/2010/wordml" xmlns:w="http://schemas.openxmlformats.org/wordprocessingml/2006/main" xmlns:w10="urn:schemas-microsoft-com:office:word" xmlns:wp14="http://schemas.microsoft.com/office/word/2010/wordprocessingDrawing" xmlns:v="urn:schemas-microsoft-com:vml" xmlns:o="urn:schemas-microsoft-com:office:office" xmlns:mc="http://schemas.openxmlformats.org/markup-compatibility/2006" xmlns:wpc="http://schemas.microsoft.com/office/word/2010/wordprocessingCanvas" xmlns="" val="0"/>
+                          <a14:useLocalDpi xmlns="" xmlns:wpc="http://schemas.microsoft.com/office/word/2010/wordprocessingCanvas" xmlns:mc="http://schemas.openxmlformats.org/markup-compatibility/2006" xmlns:o="urn:schemas-microsoft-com:office:office" xmlns:v="urn:schemas-microsoft-com:vml" xmlns:wp14="http://schemas.microsoft.com/office/word/2010/wordprocessingDrawing" xmlns:w10="urn:schemas-microsoft-com:office:word" xmlns:w="http://schemas.openxmlformats.org/wordprocessingml/2006/main" xmlns:w14="http://schemas.microsoft.com/office/word/2010/wordml" xmlns:wpg="http://schemas.microsoft.com/office/word/2010/wordprocessingGroup" xmlns:wpi="http://schemas.microsoft.com/office/word/2010/wordprocessingInk" xmlns:wps="http://schemas.microsoft.com/office/word/2010/wordprocessingShape" xmlns:a14="http://schemas.microsoft.com/office/drawing/2010/main" val="0"/>
                         </a:ext>
                       </a:extLst>
                     </a:blip>
@@ -8476,8 +8476,10 @@
       <w:r>
         <w:rPr>
           <w:rFonts w:ascii="Arial Unicode MS" w:eastAsia="Arial Unicode MS" w:hAnsi="Arial Unicode MS" w:cs="Arial Unicode MS"/>
+          <w:noProof/>
           <w:sz w:val="24"/>
           <w:szCs w:val="24"/>
+          <w:lang w:eastAsia="es-MX"/>
         </w:rPr>
         <w:drawing>
           <wp:inline distT="0" distB="0" distL="0" distR="0">
@@ -8541,41 +8543,107 @@
           <w:rFonts w:ascii="Arial Unicode MS" w:eastAsia="Arial Unicode MS" w:hAnsi="Arial Unicode MS" w:cs="Arial Unicode MS"/>
         </w:rPr>
       </w:pPr>
-      <w:hyperlink r:id="rId54" w:history="1">
+      <w:hyperlink r:id="rId54" w:anchor="diff-106321ba2ef5a3a41d441658cd4f30df" w:history="1">
         <w:r>
           <w:rPr>
             <w:rStyle w:val="Hipervnculo"/>
             <w:rFonts w:ascii="Arial Unicode MS" w:eastAsia="Arial Unicode MS" w:hAnsi="Arial Unicode MS" w:cs="Arial Unicode MS"/>
           </w:rPr>
-          <w:t>https://github.com/juanjolair/ADA2015BT5/commit/f7faed2e5d619188b906b9c334a606</w:t>
+          <w:t>https://github.com/juanjolair/ADA2015BT5/commit/f7faed2e5d619188b906b9c334a606f367802bdd#diff-106321ba2ef5a3a41d441658cd4f30df</w:t>
         </w:r>
+      </w:hyperlink>
+      <w:r>
+        <w:rPr>
+          <w:rFonts w:ascii="Arial Unicode MS" w:eastAsia="Arial Unicode MS" w:hAnsi="Arial Unicode MS" w:cs="Arial Unicode MS"/>
+        </w:rPr>
+        <w:t xml:space="preserve"> </w:t>
+      </w:r>
+    </w:p>
+    <w:p>
+      <w:pPr>
+        <w:jc w:val="both"/>
+        <w:rPr>
+          <w:rFonts w:ascii="Arial Unicode MS" w:eastAsia="Arial Unicode MS" w:hAnsi="Arial Unicode MS" w:cs="Arial Unicode MS"/>
+          <w:u w:val="single"/>
+        </w:rPr>
+      </w:pPr>
+    </w:p>
+    <w:p>
+      <w:pPr>
+        <w:jc w:val="both"/>
+        <w:rPr>
+          <w:rFonts w:ascii="Arial Unicode MS" w:eastAsia="Arial Unicode MS" w:hAnsi="Arial Unicode MS" w:cs="Arial Unicode MS"/>
+          <w:sz w:val="24"/>
+          <w:szCs w:val="24"/>
+        </w:rPr>
+      </w:pPr>
+      <w:r>
+        <w:rPr>
+          <w:rFonts w:ascii="Arial Unicode MS" w:eastAsia="Arial Unicode MS" w:hAnsi="Arial Unicode MS" w:cs="Arial Unicode MS"/>
+          <w:sz w:val="24"/>
+          <w:szCs w:val="24"/>
+        </w:rPr>
+        <w:t>URL: 3</w:t>
+      </w:r>
+      <w:r>
+        <w:rPr>
+          <w:rFonts w:ascii="Arial Unicode MS" w:eastAsia="Arial Unicode MS" w:hAnsi="Arial Unicode MS" w:cs="Arial Unicode MS"/>
+          <w:sz w:val="24"/>
+          <w:szCs w:val="24"/>
+          <w:vertAlign w:val="superscript"/>
+        </w:rPr>
+        <w:t>er</w:t>
+      </w:r>
+      <w:r>
+        <w:rPr>
+          <w:rFonts w:ascii="Arial Unicode MS" w:eastAsia="Arial Unicode MS" w:hAnsi="Arial Unicode MS" w:cs="Arial Unicode MS"/>
+          <w:sz w:val="24"/>
+          <w:szCs w:val="24"/>
+        </w:rPr>
+        <w:t xml:space="preserve"> commit</w:t>
+      </w:r>
+    </w:p>
+    <w:p>
+      <w:pPr>
+        <w:pStyle w:val="HTMLconformatoprevio"/>
+        <w:rPr>
+          <w:rFonts w:ascii="Consolas" w:hAnsi="Consolas" w:cs="Consolas"/>
+          <w:color w:val="333333"/>
+          <w:sz w:val="18"/>
+          <w:szCs w:val="18"/>
+        </w:rPr>
+      </w:pPr>
+      <w:r>
+        <w:rPr>
+          <w:rFonts w:ascii="Consolas" w:eastAsiaTheme="minorHAnsi" w:hAnsi="Consolas" w:cs="Consolas"/>
+          <w:color w:val="444444"/>
+          <w:sz w:val="22"/>
+          <w:szCs w:val="22"/>
+          <w:shd w:val="clear" w:color="auto" w:fill="FFFFFF"/>
+          <w:lang w:eastAsia="en-US"/>
+        </w:rPr>
+        <w:t>88f54f679060f910ad6b8c6c326cada910de5d52</w:t>
+      </w:r>
+    </w:p>
+    <w:p>
+      <w:pPr>
+        <w:shd w:val="clear" w:color="auto" w:fill="FFFFFF"/>
+        <w:wordWrap w:val="0"/>
+        <w:spacing w:after="0" w:line="225" w:lineRule="atLeast"/>
+        <w:ind w:right="360"/>
+        <w:jc w:val="both"/>
+        <w:textAlignment w:val="baseline"/>
+        <w:rPr>
+          <w:rFonts w:ascii="Arial Unicode MS" w:eastAsia="Arial Unicode MS" w:hAnsi="Arial Unicode MS" w:cs="Arial Unicode MS"/>
+        </w:rPr>
+      </w:pPr>
+      <w:hyperlink r:id="rId55" w:history="1">
         <w:r>
           <w:rPr>
             <w:rStyle w:val="Hipervnculo"/>
             <w:rFonts w:ascii="Arial Unicode MS" w:eastAsia="Arial Unicode MS" w:hAnsi="Arial Unicode MS" w:cs="Arial Unicode MS"/>
           </w:rPr>
-          <w:t>f</w:t>
-        </w:r>
-        <w:r>
-          <w:rPr>
-            <w:rStyle w:val="Hipervnculo"/>
-            <w:rFonts w:ascii="Arial Unicode MS" w:eastAsia="Arial Unicode MS" w:hAnsi="Arial Unicode MS" w:cs="Arial Unicode MS"/>
-          </w:rPr>
-          <w:t>3678</w:t>
-        </w:r>
-        <w:r>
-          <w:rPr>
-            <w:rStyle w:val="Hipervnculo"/>
-            <w:rFonts w:ascii="Arial Unicode MS" w:eastAsia="Arial Unicode MS" w:hAnsi="Arial Unicode MS" w:cs="Arial Unicode MS"/>
-          </w:rPr>
-          <w:t>0</w:t>
-        </w:r>
-        <w:r>
-          <w:rPr>
-            <w:rStyle w:val="Hipervnculo"/>
-            <w:rFonts w:ascii="Arial Unicode MS" w:eastAsia="Arial Unicode MS" w:hAnsi="Arial Unicode MS" w:cs="Arial Unicode MS"/>
-          </w:rPr>
-          <w:t>2bdd#diff-106321ba2ef5a3a41d441658cd4f30df</w:t>
+          <w:t>https://github.com/juanjolair/ADA2015BT5/commit/88f54f679060f910ad6b8c6c326cada910de5d52</w:t>
         </w:r>
       </w:hyperlink>
       <w:r>
@@ -8585,21 +8653,8 @@
         <w:t xml:space="preserve"> </w:t>
       </w:r>
     </w:p>
-    <w:p>
-      <w:pPr>
-        <w:shd w:val="clear" w:color="auto" w:fill="FFFFFF"/>
-        <w:wordWrap w:val="0"/>
-        <w:spacing w:after="0" w:line="225" w:lineRule="atLeast"/>
-        <w:ind w:right="360"/>
-        <w:jc w:val="both"/>
-        <w:textAlignment w:val="baseline"/>
-        <w:rPr>
-          <w:rFonts w:ascii="Arial Unicode MS" w:eastAsia="Arial Unicode MS" w:hAnsi="Arial Unicode MS" w:cs="Arial Unicode MS"/>
-        </w:rPr>
-      </w:pPr>
-    </w:p>
     <w:sectPr>
-      <w:footerReference w:type="default" r:id="rId55"/>
+      <w:footerReference w:type="default" r:id="rId56"/>
       <w:type w:val="continuous"/>
       <w:pgSz w:w="12240" w:h="15840" w:code="1"/>
       <w:pgMar w:top="720" w:right="720" w:bottom="720" w:left="720" w:header="709" w:footer="709" w:gutter="0"/>

</xml_diff>